<commit_message>
Fill documentation front page
</commit_message>
<xml_diff>
--- a/dokumentacja/io - zawartość pracy zaliczeniowej - szablon.docx
+++ b/dokumentacja/io - zawartość pracy zaliczeniowej - szablon.docx
@@ -92,7 +92,7 @@
           <w:b/>
           <w:lang w:val="pl-PL"/>
         </w:rPr>
-        <w:t>Abc</w:t>
+        <w:t>Wypożyczalnia pojazdów</w:t>
       </w:r>
     </w:p>
     <w:p>
@@ -121,7 +121,23 @@
           <w:b/>
           <w:lang w:val="pl-PL"/>
         </w:rPr>
-        <w:t>Abc</w:t>
+        <w:t xml:space="preserve">Jakub </w:t>
+      </w:r>
+      <w:proofErr w:type="spellStart"/>
+      <w:r>
+        <w:rPr>
+          <w:b/>
+          <w:lang w:val="pl-PL"/>
+        </w:rPr>
+        <w:t>Miotk</w:t>
+      </w:r>
+      <w:proofErr w:type="spellEnd"/>
+      <w:r>
+        <w:rPr>
+          <w:b/>
+          <w:lang w:val="pl-PL"/>
+        </w:rPr>
+        <w:t>, Krzysztof Osman, Monika Rozmarynowska</w:t>
       </w:r>
     </w:p>
     <w:p>
@@ -161,7 +177,13 @@
         <w:rPr>
           <w:lang w:val="pl-PL"/>
         </w:rPr>
-        <w:t>I1-210</w:t>
+        <w:t>I1-21</w:t>
+      </w:r>
+      <w:r>
+        <w:rPr>
+          <w:lang w:val="pl-PL"/>
+        </w:rPr>
+        <w:t>3</w:t>
       </w:r>
       <w:r>
         <w:rPr>
@@ -213,12 +235,7 @@
           <w:lang w:val="pl-PL"/>
         </w:rPr>
         <w:tab/>
-      </w:r>
-      <w:r>
-        <w:rPr>
-          <w:lang w:val="pl-PL"/>
-        </w:rPr>
-        <w:t>…</w:t>
+        <w:t>2019/2020</w:t>
       </w:r>
     </w:p>
     <w:p>
@@ -243,8 +260,6 @@
         <w:tab/>
         <w:t>I/4</w:t>
       </w:r>
-      <w:bookmarkStart w:id="0" w:name="_GoBack"/>
-      <w:bookmarkEnd w:id="0"/>
     </w:p>
     <w:p>
       <w:pPr>
@@ -279,12 +294,6 @@
         </w:rPr>
         <w:tab/>
         <w:t>stacjonarne</w:t>
-      </w:r>
-      <w:r>
-        <w:rPr>
-          <w:lang w:val="pl-PL"/>
-        </w:rPr>
-        <w:t>/niestacjonarne</w:t>
       </w:r>
     </w:p>
     <w:p>
@@ -1278,6 +1287,8 @@
               <w:fldChar w:fldCharType="end"/>
             </w:r>
           </w:hyperlink>
+          <w:bookmarkStart w:id="0" w:name="_GoBack"/>
+          <w:bookmarkEnd w:id="0"/>
         </w:p>
         <w:p>
           <w:pPr>
@@ -5085,9 +5096,15 @@
         <w:rPr>
           <w:lang w:val="pl-PL"/>
         </w:rPr>
-        <w:t>ryzyk.</w:t>
+        <w:t>ryzyk</w:t>
       </w:r>
       <w:proofErr w:type="spellEnd"/>
+      <w:r>
+        <w:rPr>
+          <w:lang w:val="pl-PL"/>
+        </w:rPr>
+        <w:t>.</w:t>
+      </w:r>
     </w:p>
     <w:p>
       <w:pPr>
@@ -5587,19 +5604,7 @@
         <w:rPr>
           <w:lang w:val="pl-PL"/>
         </w:rPr>
-        <w:t>5.</w:t>
-      </w:r>
-      <w:r>
-        <w:rPr>
-          <w:lang w:val="pl-PL"/>
-        </w:rPr>
-        <w:t>2</w:t>
-      </w:r>
-      <w:r>
-        <w:rPr>
-          <w:lang w:val="pl-PL"/>
-        </w:rPr>
-        <w:t>.2</w:t>
+        <w:t>5.2.2</w:t>
       </w:r>
       <w:r>
         <w:rPr>
@@ -9136,7 +9141,7 @@
       </w:pPr>
     </w:pPrDefault>
   </w:docDefaults>
-  <w:latentStyles w:defLockedState="0" w:defUIPriority="99" w:defSemiHidden="0" w:defUnhideWhenUsed="0" w:defQFormat="0" w:count="375">
+  <w:latentStyles w:defLockedState="0" w:defUIPriority="99" w:defSemiHidden="0" w:defUnhideWhenUsed="0" w:defQFormat="0" w:count="376">
     <w:lsdException w:name="Normal" w:uiPriority="0" w:qFormat="1"/>
     <w:lsdException w:name="heading 1" w:uiPriority="9" w:qFormat="1"/>
     <w:lsdException w:name="heading 2" w:semiHidden="1" w:uiPriority="9" w:unhideWhenUsed="1" w:qFormat="1"/>
@@ -9242,7 +9247,6 @@
     <w:lsdException w:name="HTML Sample" w:semiHidden="1" w:unhideWhenUsed="1"/>
     <w:lsdException w:name="HTML Typewriter" w:semiHidden="1" w:unhideWhenUsed="1"/>
     <w:lsdException w:name="HTML Variable" w:semiHidden="1" w:unhideWhenUsed="1"/>
-    <w:lsdException w:name="Normal Table" w:semiHidden="1" w:unhideWhenUsed="1"/>
     <w:lsdException w:name="annotation subject" w:semiHidden="1" w:unhideWhenUsed="1"/>
     <w:lsdException w:name="No List" w:semiHidden="1" w:unhideWhenUsed="1"/>
     <w:lsdException w:name="Outline List 1" w:semiHidden="1" w:unhideWhenUsed="1"/>
@@ -9289,10 +9293,8 @@
     <w:lsdException w:name="Table Subtle 2" w:semiHidden="1" w:unhideWhenUsed="1"/>
     <w:lsdException w:name="Table Web 1" w:semiHidden="1" w:unhideWhenUsed="1"/>
     <w:lsdException w:name="Table Web 2" w:semiHidden="1" w:unhideWhenUsed="1"/>
-    <w:lsdException w:name="Table Web 3" w:semiHidden="1" w:unhideWhenUsed="1"/>
     <w:lsdException w:name="Balloon Text" w:semiHidden="1" w:unhideWhenUsed="1"/>
-    <w:lsdException w:name="Table Grid" w:semiHidden="1" w:uiPriority="59" w:unhideWhenUsed="1"/>
-    <w:lsdException w:name="Table Theme" w:semiHidden="1" w:unhideWhenUsed="1"/>
+    <w:lsdException w:name="Table Grid" w:uiPriority="59"/>
     <w:lsdException w:name="Placeholder Text" w:semiHidden="1"/>
     <w:lsdException w:name="No Spacing" w:uiPriority="1" w:qFormat="1"/>
     <w:lsdException w:name="Light Shading" w:uiPriority="60"/>
@@ -9512,6 +9514,7 @@
     <w:lsdException w:name="Smart Hyperlink" w:semiHidden="1" w:unhideWhenUsed="1"/>
     <w:lsdException w:name="Hashtag" w:semiHidden="1" w:unhideWhenUsed="1"/>
     <w:lsdException w:name="Unresolved Mention" w:semiHidden="1" w:unhideWhenUsed="1"/>
+    <w:lsdException w:name="Smart Link" w:semiHidden="1" w:unhideWhenUsed="1"/>
   </w:latentStyles>
   <w:style w:type="paragraph" w:default="1" w:styleId="Normalny">
     <w:name w:val="Normal"/>
@@ -10507,7 +10510,7 @@
 </file>
 
 <file path=customXml/itemProps1.xml><?xml version="1.0" encoding="utf-8"?>
-<ds:datastoreItem xmlns:ds="http://schemas.openxmlformats.org/officeDocument/2006/customXml" ds:itemID="{B9B279B1-ED6A-4361-AB2B-10A0B44E2C20}">
+<ds:datastoreItem xmlns:ds="http://schemas.openxmlformats.org/officeDocument/2006/customXml" ds:itemID="{172B3B94-0CC6-4667-9D37-C28FB65BBD4F}">
   <ds:schemaRefs>
     <ds:schemaRef ds:uri="http://schemas.openxmlformats.org/officeDocument/2006/bibliography"/>
   </ds:schemaRefs>

</xml_diff>